<commit_message>
rm download tags #annoying
</commit_message>
<xml_diff>
--- a/phalen-website-cv.docx
+++ b/phalen-website-cv.docx
@@ -664,7 +664,168 @@
         </w:rPr>
       </w:pPr>
       <w:bookmarkStart w:id="0" w:name="_GoBack"/>
-      <w:bookmarkEnd w:id="0"/>
+    </w:p>
+    <w:p>
+      <w:pPr>
+        <w:pBdr>
+          <w:top w:val="nil"/>
+          <w:left w:val="nil"/>
+          <w:bottom w:val="nil"/>
+          <w:right w:val="nil"/>
+          <w:between w:val="nil"/>
+          <w:bar w:val="nil"/>
+        </w:pBdr>
+        <w:tabs>
+          <w:tab w:val="left" w:pos="2160"/>
+        </w:tabs>
+        <w:spacing w:line="240" w:lineRule="auto"/>
+        <w:rPr>
+          <w:rFonts w:ascii="Times New Roman" w:eastAsia="Times New Roman" w:hAnsi="Times New Roman" w:cs="Times New Roman"/>
+          <w:b/>
+          <w:bCs/>
+          <w:u w:val="single"/>
+        </w:rPr>
+      </w:pPr>
+      <w:r>
+        <w:rPr>
+          <w:rFonts w:ascii="Times New Roman" w:eastAsia="Times New Roman" w:hAnsi="Times New Roman" w:cs="Times New Roman"/>
+          <w:b/>
+          <w:bCs/>
+          <w:u w:val="single"/>
+        </w:rPr>
+        <w:t>INTERNSHIP TRAINING</w:t>
+      </w:r>
+    </w:p>
+    <w:p>
+      <w:pPr>
+        <w:pBdr>
+          <w:top w:val="nil"/>
+          <w:left w:val="nil"/>
+          <w:bottom w:val="nil"/>
+          <w:right w:val="nil"/>
+          <w:between w:val="nil"/>
+          <w:bar w:val="nil"/>
+        </w:pBdr>
+        <w:tabs>
+          <w:tab w:val="left" w:pos="2160"/>
+        </w:tabs>
+        <w:spacing w:line="240" w:lineRule="auto"/>
+        <w:rPr>
+          <w:rFonts w:ascii="Times New Roman" w:eastAsia="Times New Roman" w:hAnsi="Times New Roman" w:cs="Times New Roman"/>
+        </w:rPr>
+      </w:pPr>
+    </w:p>
+    <w:p>
+      <w:pPr>
+        <w:pBdr>
+          <w:top w:val="nil"/>
+          <w:left w:val="nil"/>
+          <w:bottom w:val="nil"/>
+          <w:right w:val="nil"/>
+          <w:between w:val="nil"/>
+          <w:bar w:val="nil"/>
+        </w:pBdr>
+        <w:tabs>
+          <w:tab w:val="left" w:pos="2160"/>
+        </w:tabs>
+        <w:spacing w:line="240" w:lineRule="auto"/>
+        <w:ind w:left="2160" w:hanging="2160"/>
+        <w:rPr>
+          <w:rFonts w:ascii="Times New Roman" w:eastAsia="Times New Roman" w:hAnsi="Times New Roman" w:cs="Times New Roman"/>
+          <w:b/>
+        </w:rPr>
+      </w:pPr>
+      <w:r>
+        <w:rPr>
+          <w:rFonts w:ascii="Times New Roman" w:eastAsia="Times New Roman" w:hAnsi="Times New Roman" w:cs="Times New Roman"/>
+        </w:rPr>
+        <w:t>2017-</w:t>
+      </w:r>
+      <w:r>
+        <w:rPr>
+          <w:rFonts w:ascii="Times New Roman" w:eastAsia="Times New Roman" w:hAnsi="Times New Roman" w:cs="Times New Roman"/>
+        </w:rPr>
+        <w:t>2018</w:t>
+      </w:r>
+      <w:r>
+        <w:rPr>
+          <w:rFonts w:ascii="Times New Roman" w:eastAsia="Times New Roman" w:hAnsi="Times New Roman" w:cs="Times New Roman"/>
+        </w:rPr>
+        <w:tab/>
+      </w:r>
+      <w:r>
+        <w:rPr>
+          <w:rStyle w:val="Strong"/>
+          <w:rFonts w:ascii="Times New Roman" w:hAnsi="Times New Roman" w:cs="Times New Roman"/>
+        </w:rPr>
+        <w:t>VA</w:t>
+      </w:r>
+      <w:r>
+        <w:rPr>
+          <w:rStyle w:val="Strong"/>
+          <w:rFonts w:ascii="Times New Roman" w:hAnsi="Times New Roman" w:cs="Times New Roman"/>
+        </w:rPr>
+        <w:t xml:space="preserve"> Maryland Health Care System</w:t>
+      </w:r>
+      <w:r>
+        <w:rPr>
+          <w:rStyle w:val="Strong"/>
+          <w:rFonts w:ascii="Times New Roman" w:hAnsi="Times New Roman" w:cs="Times New Roman"/>
+        </w:rPr>
+        <w:t>/University of Maryland School of Medicine Psychology Internship Consortium</w:t>
+      </w:r>
+    </w:p>
+    <w:p>
+      <w:pPr>
+        <w:pBdr>
+          <w:top w:val="nil"/>
+          <w:left w:val="nil"/>
+          <w:bottom w:val="nil"/>
+          <w:right w:val="nil"/>
+          <w:between w:val="nil"/>
+          <w:bar w:val="nil"/>
+        </w:pBdr>
+        <w:tabs>
+          <w:tab w:val="left" w:pos="2160"/>
+        </w:tabs>
+        <w:spacing w:line="240" w:lineRule="auto"/>
+        <w:rPr>
+          <w:rFonts w:ascii="Times New Roman" w:eastAsia="Times New Roman" w:hAnsi="Times New Roman" w:cs="Times New Roman"/>
+        </w:rPr>
+      </w:pPr>
+      <w:r>
+        <w:rPr>
+          <w:rFonts w:ascii="Times New Roman" w:eastAsia="Times New Roman" w:hAnsi="Times New Roman" w:cs="Times New Roman"/>
+        </w:rPr>
+        <w:tab/>
+        <w:t xml:space="preserve">Serious Mental Illness </w:t>
+      </w:r>
+      <w:r>
+        <w:rPr>
+          <w:rFonts w:ascii="Times New Roman" w:eastAsia="Times New Roman" w:hAnsi="Times New Roman" w:cs="Times New Roman"/>
+        </w:rPr>
+        <w:t>track</w:t>
+      </w:r>
+    </w:p>
+    <w:bookmarkEnd w:id="0"/>
+    <w:p>
+      <w:pPr>
+        <w:pBdr>
+          <w:top w:val="nil"/>
+          <w:left w:val="nil"/>
+          <w:bottom w:val="nil"/>
+          <w:right w:val="nil"/>
+          <w:between w:val="nil"/>
+          <w:bar w:val="nil"/>
+        </w:pBdr>
+        <w:tabs>
+          <w:tab w:val="left" w:pos="2160"/>
+        </w:tabs>
+        <w:spacing w:line="240" w:lineRule="auto"/>
+        <w:rPr>
+          <w:rFonts w:ascii="Times New Roman" w:eastAsia="Times New Roman" w:hAnsi="Times New Roman" w:cs="Times New Roman"/>
+        </w:rPr>
+      </w:pPr>
     </w:p>
     <w:p>
       <w:pPr>
@@ -1548,7 +1709,6 @@
           <w:rFonts w:ascii="Times New Roman" w:hAnsi="Times New Roman" w:cs="Times New Roman"/>
           <w:b/>
         </w:rPr>
-        <w:lastRenderedPageBreak/>
         <w:t xml:space="preserve">Phalen, P. L., </w:t>
       </w:r>
       <w:r>

</xml_diff>